<commit_message>
commit on 2022-09-01 at 18:50:39
</commit_message>
<xml_diff>
--- a/submissions/danisense_research-development-manager/DiStasioLuca-cover.docx
+++ b/submissions/danisense_research-development-manager/DiStasioLuca-cover.docx
@@ -319,31 +319,57 @@
         <w:rPr>
           <w:lang w:val="en-US"/>
         </w:rPr>
-        <w:t xml:space="preserve">My 10 years of experience in developing and managing international research projects both as a leader and collaborator, along with my multidisciplinary background, provide me with the skills to help </w:t>
+        <w:t xml:space="preserve">My 10 years of experience in developing and managing international research projects both as a leader and collaborator, along with my multidisciplinary </w:t>
       </w:r>
       <w:r>
         <w:rPr>
           <w:lang w:val="en-US"/>
         </w:rPr>
-        <w:t xml:space="preserve">Siemens Gamesa </w:t>
+        <w:t xml:space="preserve">engineering </w:t>
       </w:r>
       <w:r>
         <w:rPr>
           <w:lang w:val="en-US"/>
         </w:rPr>
-        <w:t xml:space="preserve">fulfill its </w:t>
+        <w:t xml:space="preserve">background, provide me with the skills to help </w:t>
+      </w:r>
+      <w:proofErr w:type="spellStart"/>
+      <w:r>
+        <w:rPr>
+          <w:lang w:val="en-US"/>
+        </w:rPr>
+        <w:t>Danisense</w:t>
+      </w:r>
+      <w:proofErr w:type="spellEnd"/>
+      <w:r>
+        <w:rPr>
+          <w:lang w:val="en-US"/>
+        </w:rPr>
+        <w:t xml:space="preserve"> </w:t>
       </w:r>
       <w:r>
         <w:rPr>
           <w:lang w:val="en-US"/>
         </w:rPr>
-        <w:t>vision for renewable energy</w:t>
+        <w:t>develop the next generation of current transducer</w:t>
       </w:r>
       <w:r>
         <w:rPr>
           <w:lang w:val="en-US"/>
         </w:rPr>
-        <w:t xml:space="preserve"> in an Innovation Manager capacity.</w:t>
+        <w:t xml:space="preserve"> in </w:t>
+      </w:r>
+      <w:r>
+        <w:rPr>
+          <w:lang w:val="en-US"/>
+        </w:rPr>
+        <w:t>a Research and Development</w:t>
+      </w:r>
+      <w:r>
+        <w:rPr>
+          <w:lang w:val="en-US"/>
+        </w:rPr>
+        <w:t xml:space="preserve"> Manager capacity.</w:t>
       </w:r>
     </w:p>
     <w:p>
@@ -379,7 +405,19 @@
         <w:rPr>
           <w:lang w:val="en-US"/>
         </w:rPr>
-        <w:t xml:space="preserve"> and research software development, and </w:t>
+        <w:t xml:space="preserve"> and research software development</w:t>
+      </w:r>
+      <w:r>
+        <w:rPr>
+          <w:lang w:val="en-US"/>
+        </w:rPr>
+        <w:t xml:space="preserve"> for coupled multi-physics problems</w:t>
+      </w:r>
+      <w:r>
+        <w:rPr>
+          <w:lang w:val="en-US"/>
+        </w:rPr>
+        <w:t xml:space="preserve">, and </w:t>
       </w:r>
       <w:r>
         <w:rPr>
@@ -457,7 +495,7 @@
         <w:rPr>
           <w:lang w:val="en-US"/>
         </w:rPr>
-        <w:t>Siemens Gamesa</w:t>
+        <w:t>Danisense</w:t>
       </w:r>
       <w:r>
         <w:rPr>

</xml_diff>